<commit_message>
Update Resume Shashidhar Reddy Daida.docx
</commit_message>
<xml_diff>
--- a/Digital-Portfolio/Resume Shashidhar Reddy Daida.docx
+++ b/Digital-Portfolio/Resume Shashidhar Reddy Daida.docx
@@ -57,7 +57,6 @@
     </w:p>
     <w:p>
       <w:pPr>
-        <w:ind w:left="2160"/>
         <w:rPr>
           <w:rFonts w:ascii="Calibri" w:eastAsia="Calibri" w:hAnsi="Calibri" w:cs="Calibri"/>
           <w:sz w:val="16"/>
@@ -71,7 +70,16 @@
           <w:szCs w:val="16"/>
           <w:bdr w:val="none" w:sz="0" w:space="0" w:color="auto" w:frame="1"/>
         </w:rPr>
-        <w:t xml:space="preserve">        </w:t>
+        <w:t xml:space="preserve">                        </w:t>
+      </w:r>
+      <w:r>
+        <w:rPr>
+          <w:rFonts w:asciiTheme="majorHAnsi" w:hAnsiTheme="majorHAnsi" w:cs="Segoe UI"/>
+          <w:sz w:val="16"/>
+          <w:szCs w:val="16"/>
+          <w:bdr w:val="none" w:sz="0" w:space="0" w:color="auto" w:frame="1"/>
+        </w:rPr>
+        <w:t xml:space="preserve"> </w:t>
       </w:r>
       <w:hyperlink r:id="rId6" w:history="1">
         <w:r>
@@ -97,6 +105,25 @@
         <w:r>
           <w:rPr>
             <w:rStyle w:val="Hyperlink"/>
+            <w:rFonts w:ascii="Calibri" w:eastAsia="Calibri" w:hAnsi="Calibri" w:cs="Calibri"/>
+            <w:sz w:val="16"/>
+            <w:szCs w:val="16"/>
+          </w:rPr>
+          <w:t>https://shashidhardaida.github.io/Digital-Portfolio</w:t>
+        </w:r>
+      </w:hyperlink>
+      <w:r>
+        <w:rPr>
+          <w:rFonts w:ascii="Calibri" w:eastAsia="Calibri" w:hAnsi="Calibri" w:cs="Calibri"/>
+          <w:sz w:val="16"/>
+          <w:szCs w:val="16"/>
+        </w:rPr>
+        <w:t xml:space="preserve"> |</w:t>
+      </w:r>
+      <w:hyperlink r:id="rId8" w:history="1">
+        <w:r>
+          <w:rPr>
+            <w:rStyle w:val="Hyperlink"/>
             <w:rFonts w:asciiTheme="majorHAnsi" w:hAnsiTheme="majorHAnsi"/>
             <w:sz w:val="16"/>
             <w:szCs w:val="16"/>
@@ -118,7 +145,23 @@
           <w:sz w:val="16"/>
           <w:szCs w:val="16"/>
         </w:rPr>
-        <w:t>| 2147358060</w:t>
+        <w:t xml:space="preserve">| </w:t>
+      </w:r>
+      <w:r>
+        <w:rPr>
+          <w:rFonts w:ascii="Calibri" w:eastAsia="Calibri" w:hAnsi="Calibri" w:cs="Calibri"/>
+          <w:sz w:val="16"/>
+          <w:szCs w:val="16"/>
+        </w:rPr>
+        <w:t>2147358060</w:t>
+      </w:r>
+      <w:r>
+        <w:rPr>
+          <w:rFonts w:ascii="Calibri" w:eastAsia="Calibri" w:hAnsi="Calibri" w:cs="Calibri"/>
+          <w:sz w:val="16"/>
+          <w:szCs w:val="16"/>
+        </w:rPr>
+        <w:t xml:space="preserve"> </w:t>
       </w:r>
     </w:p>
     <w:p>

</xml_diff>